<commit_message>
add some leetcode code
</commit_message>
<xml_diff>
--- a/Leetcode/刷题进度.docx
+++ b/Leetcode/刷题进度.docx
@@ -490,7 +490,19 @@
         <w:t>496、503</w:t>
       </w:r>
       <w:r>
-        <w:t>、456、316、402、321、84、85</w:t>
+        <w:rPr>
+          <w:color w:val="00B050"/>
+        </w:rPr>
+        <w:t>、456</w:t>
+      </w:r>
+      <w:r>
+        <w:rPr>
+          <w:color w:val="00B050"/>
+        </w:rPr>
+        <w:t>、316、</w:t>
+      </w:r>
+      <w:r>
+        <w:t>402、321、84、85</w:t>
       </w:r>
     </w:p>
     <w:p>
@@ -832,7 +844,13 @@
       </w:r>
       <w:r>
         <w:tab/>
-        <w:t>89、136、137、260、268</w:t>
+        <w:t>89、136、137、</w:t>
+      </w:r>
+      <w:r>
+        <w:t>260</w:t>
+      </w:r>
+      <w:r>
+        <w:t>、268</w:t>
       </w:r>
     </w:p>
     <w:p>

</xml_diff>